<commit_message>
Portrait Project settings and added sketches to document
</commit_message>
<xml_diff>
--- a/Planning Document.docx
+++ b/Planning Document.docx
@@ -4,15 +4,322 @@
   <w:body>
     <w:p>
       <w:pPr>
+        <w:pStyle w:val="Heading1"/>
+      </w:pPr>
+      <w:r>
+        <w:t>Core Concept</w:t>
+      </w:r>
+    </w:p>
+    <w:p>
+      <w:r>
+        <w:t>Is an endless vertical platformer mobile game.</w:t>
+      </w:r>
+    </w:p>
+    <w:p>
+      <w:r>
+        <w:t>Chicken themed</w:t>
+      </w:r>
+    </w:p>
+    <w:p>
+      <w:pPr>
+        <w:pStyle w:val="Heading1"/>
+      </w:pPr>
+      <w:r>
+        <w:t>Design Pillars</w:t>
+      </w:r>
+    </w:p>
+    <w:p>
+      <w:pPr>
+        <w:pStyle w:val="Heading1"/>
+      </w:pPr>
+      <w:r>
+        <w:t>Features and Mechanics</w:t>
+      </w:r>
+    </w:p>
+    <w:p>
+      <w:r>
+        <w:t>Touch and drag ball that will bounce on platforms.</w:t>
+      </w:r>
+    </w:p>
+    <w:p>
+      <w:r>
+        <w:t>Platforms that procedurally generate.</w:t>
+      </w:r>
+    </w:p>
+    <w:p>
+      <w:r>
+        <w:t>Parallax background</w:t>
+      </w:r>
+    </w:p>
+    <w:p>
+      <w:r>
+        <w:t>Time</w:t>
+      </w:r>
+    </w:p>
+    <w:p>
+      <w:r>
+        <w:t>Score</w:t>
+      </w:r>
+    </w:p>
+    <w:p>
+      <w:r>
+        <w:t>Types of platforms</w:t>
+      </w:r>
+    </w:p>
+    <w:p>
+      <w:r>
+        <w:t>Spike obstacles</w:t>
+      </w:r>
+    </w:p>
+    <w:p>
+      <w:r>
+        <w:t>Collect eggs</w:t>
+      </w:r>
+    </w:p>
+    <w:p/>
+    <w:p>
+      <w:pPr>
+        <w:pStyle w:val="Heading1"/>
+      </w:pPr>
+      <w:r>
+        <w:lastRenderedPageBreak/>
+        <w:t>Target Platform and Audience</w:t>
+      </w:r>
+    </w:p>
+    <w:p>
+      <w:pPr>
+        <w:pStyle w:val="Heading1"/>
+      </w:pPr>
+      <w:r>
+        <w:t>Interface and Controls</w:t>
+      </w:r>
+    </w:p>
+    <w:p>
+      <w:pPr>
+        <w:pStyle w:val="Heading1"/>
+      </w:pPr>
+      <w:r>
+        <w:t>Basic Story</w:t>
+      </w:r>
+    </w:p>
+    <w:p>
+      <w:pPr>
+        <w:pStyle w:val="Heading1"/>
+      </w:pPr>
+      <w:r>
+        <w:t>Visual Style</w:t>
+      </w:r>
+    </w:p>
+    <w:p>
+      <w:pPr>
+        <w:pStyle w:val="Heading1"/>
+      </w:pPr>
+      <w:r>
         <w:rPr>
-          <w:rFonts w:ascii="Arial" w:hAnsi="Arial" w:cs="Arial"/>
+          <w:noProof/>
         </w:rPr>
-      </w:pPr>
-      <w:bookmarkStart w:id="0" w:name="_GoBack"/>
-      <w:bookmarkEnd w:id="0"/>
+        <w:drawing>
+          <wp:anchor distT="0" distB="0" distL="114300" distR="114300" simplePos="0" relativeHeight="251658240" behindDoc="0" locked="0" layoutInCell="1" allowOverlap="1" wp14:anchorId="527A67DC" wp14:editId="7D654E27">
+            <wp:simplePos x="0" y="0"/>
+            <wp:positionH relativeFrom="column">
+              <wp:posOffset>3365500</wp:posOffset>
+            </wp:positionH>
+            <wp:positionV relativeFrom="paragraph">
+              <wp:posOffset>205740</wp:posOffset>
+            </wp:positionV>
+            <wp:extent cx="2563495" cy="3990975"/>
+            <wp:effectExtent l="0" t="0" r="8255" b="9525"/>
+            <wp:wrapSquare wrapText="bothSides"/>
+            <wp:docPr id="5" name="Picture 5"/>
+            <wp:cNvGraphicFramePr>
+              <a:graphicFrameLocks xmlns:a="http://schemas.openxmlformats.org/drawingml/2006/main" noChangeAspect="1"/>
+            </wp:cNvGraphicFramePr>
+            <a:graphic xmlns:a="http://schemas.openxmlformats.org/drawingml/2006/main">
+              <a:graphicData uri="http://schemas.openxmlformats.org/drawingml/2006/picture">
+                <pic:pic xmlns:pic="http://schemas.openxmlformats.org/drawingml/2006/picture">
+                  <pic:nvPicPr>
+                    <pic:cNvPr id="0" name="Picture 5"/>
+                    <pic:cNvPicPr>
+                      <a:picLocks noChangeAspect="1" noChangeArrowheads="1"/>
+                    </pic:cNvPicPr>
+                  </pic:nvPicPr>
+                  <pic:blipFill>
+                    <a:blip r:embed="rId6">
+                      <a:extLst>
+                        <a:ext uri="{28A0092B-C50C-407E-A947-70E740481C1C}">
+                          <a14:useLocalDpi xmlns:a14="http://schemas.microsoft.com/office/drawing/2010/main" val="0"/>
+                        </a:ext>
+                      </a:extLst>
+                    </a:blip>
+                    <a:srcRect/>
+                    <a:stretch>
+                      <a:fillRect/>
+                    </a:stretch>
+                  </pic:blipFill>
+                  <pic:spPr bwMode="auto">
+                    <a:xfrm>
+                      <a:off x="0" y="0"/>
+                      <a:ext cx="2563495" cy="3990975"/>
+                    </a:xfrm>
+                    <a:prstGeom prst="rect">
+                      <a:avLst/>
+                    </a:prstGeom>
+                    <a:noFill/>
+                    <a:ln>
+                      <a:noFill/>
+                    </a:ln>
+                  </pic:spPr>
+                </pic:pic>
+              </a:graphicData>
+            </a:graphic>
+            <wp14:sizeRelH relativeFrom="margin">
+              <wp14:pctWidth>0</wp14:pctWidth>
+            </wp14:sizeRelH>
+            <wp14:sizeRelV relativeFrom="margin">
+              <wp14:pctHeight>0</wp14:pctHeight>
+            </wp14:sizeRelV>
+          </wp:anchor>
+        </w:drawing>
+      </w:r>
+      <w:r>
+        <w:t>Design Sketches</w:t>
+      </w:r>
+    </w:p>
+    <w:p>
+      <w:r>
+        <w:rPr>
+          <w:noProof/>
+        </w:rPr>
+        <w:drawing>
+          <wp:inline distT="0" distB="0" distL="0" distR="0" wp14:anchorId="446209EC" wp14:editId="389CBA73">
+            <wp:extent cx="2647950" cy="2647950"/>
+            <wp:effectExtent l="0" t="0" r="0" b="0"/>
+            <wp:docPr id="6" name="Picture 6"/>
+            <wp:cNvGraphicFramePr>
+              <a:graphicFrameLocks xmlns:a="http://schemas.openxmlformats.org/drawingml/2006/main" noChangeAspect="1"/>
+            </wp:cNvGraphicFramePr>
+            <a:graphic xmlns:a="http://schemas.openxmlformats.org/drawingml/2006/main">
+              <a:graphicData uri="http://schemas.openxmlformats.org/drawingml/2006/picture">
+                <pic:pic xmlns:pic="http://schemas.openxmlformats.org/drawingml/2006/picture">
+                  <pic:nvPicPr>
+                    <pic:cNvPr id="0" name="Picture 6"/>
+                    <pic:cNvPicPr>
+                      <a:picLocks noChangeAspect="1" noChangeArrowheads="1"/>
+                    </pic:cNvPicPr>
+                  </pic:nvPicPr>
+                  <pic:blipFill>
+                    <a:blip r:embed="rId7">
+                      <a:extLst>
+                        <a:ext uri="{28A0092B-C50C-407E-A947-70E740481C1C}">
+                          <a14:useLocalDpi xmlns:a14="http://schemas.microsoft.com/office/drawing/2010/main" val="0"/>
+                        </a:ext>
+                      </a:extLst>
+                    </a:blip>
+                    <a:srcRect/>
+                    <a:stretch>
+                      <a:fillRect/>
+                    </a:stretch>
+                  </pic:blipFill>
+                  <pic:spPr bwMode="auto">
+                    <a:xfrm>
+                      <a:off x="0" y="0"/>
+                      <a:ext cx="2647950" cy="2647950"/>
+                    </a:xfrm>
+                    <a:prstGeom prst="rect">
+                      <a:avLst/>
+                    </a:prstGeom>
+                    <a:noFill/>
+                    <a:ln>
+                      <a:noFill/>
+                    </a:ln>
+                  </pic:spPr>
+                </pic:pic>
+              </a:graphicData>
+            </a:graphic>
+          </wp:inline>
+        </w:drawing>
+      </w:r>
+      <w:r>
+        <w:rPr>
+          <w:noProof/>
+        </w:rPr>
+        <w:drawing>
+          <wp:inline distT="0" distB="0" distL="0" distR="0" wp14:anchorId="4B7ADBF2" wp14:editId="2F16B7EA">
+            <wp:extent cx="3028950" cy="3038475"/>
+            <wp:effectExtent l="0" t="0" r="0" b="9525"/>
+            <wp:docPr id="4" name="Picture 4"/>
+            <wp:cNvGraphicFramePr>
+              <a:graphicFrameLocks xmlns:a="http://schemas.openxmlformats.org/drawingml/2006/main" noChangeAspect="1"/>
+            </wp:cNvGraphicFramePr>
+            <a:graphic xmlns:a="http://schemas.openxmlformats.org/drawingml/2006/main">
+              <a:graphicData uri="http://schemas.openxmlformats.org/drawingml/2006/picture">
+                <pic:pic xmlns:pic="http://schemas.openxmlformats.org/drawingml/2006/picture">
+                  <pic:nvPicPr>
+                    <pic:cNvPr id="0" name="Picture 4"/>
+                    <pic:cNvPicPr>
+                      <a:picLocks noChangeAspect="1" noChangeArrowheads="1"/>
+                    </pic:cNvPicPr>
+                  </pic:nvPicPr>
+                  <pic:blipFill>
+                    <a:blip r:embed="rId8">
+                      <a:extLst>
+                        <a:ext uri="{28A0092B-C50C-407E-A947-70E740481C1C}">
+                          <a14:useLocalDpi xmlns:a14="http://schemas.microsoft.com/office/drawing/2010/main" val="0"/>
+                        </a:ext>
+                      </a:extLst>
+                    </a:blip>
+                    <a:srcRect/>
+                    <a:stretch>
+                      <a:fillRect/>
+                    </a:stretch>
+                  </pic:blipFill>
+                  <pic:spPr bwMode="auto">
+                    <a:xfrm>
+                      <a:off x="0" y="0"/>
+                      <a:ext cx="3028950" cy="3038475"/>
+                    </a:xfrm>
+                    <a:prstGeom prst="rect">
+                      <a:avLst/>
+                    </a:prstGeom>
+                    <a:noFill/>
+                    <a:ln>
+                      <a:noFill/>
+                    </a:ln>
+                  </pic:spPr>
+                </pic:pic>
+              </a:graphicData>
+            </a:graphic>
+          </wp:inline>
+        </w:drawing>
+      </w:r>
+    </w:p>
+    <w:p>
+      <w:pPr>
+        <w:pStyle w:val="Heading1"/>
+      </w:pPr>
+      <w:r>
+        <w:lastRenderedPageBreak/>
+        <w:t>Audio Style</w:t>
+      </w:r>
+    </w:p>
+    <w:p>
+      <w:pPr>
+        <w:pStyle w:val="Heading1"/>
+      </w:pPr>
+      <w:r>
+        <w:t>Known Issues and Bugs</w:t>
+      </w:r>
+    </w:p>
+    <w:p>
+      <w:pPr>
+        <w:pStyle w:val="Heading1"/>
+      </w:pPr>
+      <w:r>
+        <w:t>Future Improvements</w:t>
+      </w:r>
     </w:p>
     <w:sectPr>
-      <w:headerReference w:type="default" r:id="rId6"/>
+      <w:headerReference w:type="default" r:id="rId9"/>
       <w:pgSz w:w="11906" w:h="16838"/>
       <w:pgMar w:top="1440" w:right="1440" w:bottom="1440" w:left="1440" w:header="708" w:footer="708" w:gutter="0"/>
       <w:cols w:space="708"/>
@@ -484,6 +791,27 @@
     <w:name w:val="Normal"/>
     <w:qFormat/>
   </w:style>
+  <w:style w:type="paragraph" w:styleId="Heading1">
+    <w:name w:val="heading 1"/>
+    <w:basedOn w:val="Normal"/>
+    <w:next w:val="Normal"/>
+    <w:link w:val="Heading1Char"/>
+    <w:uiPriority w:val="9"/>
+    <w:qFormat/>
+    <w:rsid w:val="00FE361E"/>
+    <w:pPr>
+      <w:keepNext/>
+      <w:keepLines/>
+      <w:spacing w:before="240" w:after="0"/>
+      <w:outlineLvl w:val="0"/>
+    </w:pPr>
+    <w:rPr>
+      <w:rFonts w:asciiTheme="majorHAnsi" w:eastAsiaTheme="majorEastAsia" w:hAnsiTheme="majorHAnsi" w:cstheme="majorBidi"/>
+      <w:color w:val="2F5496" w:themeColor="accent1" w:themeShade="BF"/>
+      <w:sz w:val="32"/>
+      <w:szCs w:val="32"/>
+    </w:rPr>
+  </w:style>
   <w:style w:type="character" w:default="1" w:styleId="DefaultParagraphFont">
     <w:name w:val="Default Paragraph Font"/>
     <w:uiPriority w:val="1"/>
@@ -554,6 +882,19 @@
     <w:link w:val="Footer"/>
     <w:uiPriority w:val="99"/>
     <w:rsid w:val="002D02B5"/>
+  </w:style>
+  <w:style w:type="character" w:customStyle="1" w:styleId="Heading1Char">
+    <w:name w:val="Heading 1 Char"/>
+    <w:basedOn w:val="DefaultParagraphFont"/>
+    <w:link w:val="Heading1"/>
+    <w:uiPriority w:val="9"/>
+    <w:rsid w:val="00FE361E"/>
+    <w:rPr>
+      <w:rFonts w:asciiTheme="majorHAnsi" w:eastAsiaTheme="majorEastAsia" w:hAnsiTheme="majorHAnsi" w:cstheme="majorBidi"/>
+      <w:color w:val="2F5496" w:themeColor="accent1" w:themeShade="BF"/>
+      <w:sz w:val="32"/>
+      <w:szCs w:val="32"/>
+    </w:rPr>
   </w:style>
 </w:styles>
 </file>

</xml_diff>

<commit_message>
Added further detail for practical document
</commit_message>
<xml_diff>
--- a/Planning Document.docx
+++ b/Planning Document.docx
@@ -12,12 +12,7 @@
     </w:p>
     <w:p>
       <w:r>
-        <w:t>Is an endless vertical platformer mobile game.</w:t>
-      </w:r>
-    </w:p>
-    <w:p>
-      <w:r>
-        <w:t>Chicken themed</w:t>
+        <w:t>This is a 2D endless vertical scroller platformer game. The player must jump on randomly generated cloud platforms endlessly for the highest score in a single game.</w:t>
       </w:r>
     </w:p>
     <w:p>
@@ -25,10 +20,39 @@
         <w:pStyle w:val="Heading1"/>
       </w:pPr>
       <w:r>
+        <w:t>Inspiration Games</w:t>
+      </w:r>
+    </w:p>
+    <w:p>
+      <w:r>
+        <w:t>There are many vertical platformer games and is not an original concept, but I wanted a game that followed a vertical-held position as it could be easily opened by a user who is normally holding their phone without needing to rotate it.</w:t>
+      </w:r>
+    </w:p>
+    <w:p>
+      <w:r>
+        <w:t>Doodle Jump is a mobile vertical platformer released in 2009. Something that is unique about Doodle Jump is the style, which inspired the design of my game. I also wanted to simplify the gameplay features, creating a small scope so I could focus on the functionality of the core mechanics, which includes platform jumping.</w:t>
+      </w:r>
+    </w:p>
+    <w:p>
+      <w:pPr>
+        <w:pStyle w:val="Heading1"/>
+      </w:pPr>
+      <w:r>
         <w:t>Design Pillars</w:t>
       </w:r>
     </w:p>
     <w:p>
+      <w:r>
+        <w:t>Responsive player touch input</w:t>
+      </w:r>
+    </w:p>
+    <w:p>
+      <w:r>
+        <w:t>Replayability</w:t>
+      </w:r>
+    </w:p>
+    <w:p/>
+    <w:p>
       <w:pPr>
         <w:pStyle w:val="Heading1"/>
       </w:pPr>
@@ -62,51 +86,45 @@
       </w:r>
     </w:p>
     <w:p>
-      <w:r>
-        <w:t>Types of platforms</w:t>
-      </w:r>
-    </w:p>
-    <w:p>
-      <w:r>
-        <w:t>Spike obstacles</w:t>
-      </w:r>
-    </w:p>
-    <w:p>
-      <w:r>
-        <w:t>Collect eggs</w:t>
-      </w:r>
-    </w:p>
-    <w:p/>
-    <w:p>
       <w:pPr>
         <w:pStyle w:val="Heading1"/>
       </w:pPr>
       <w:r>
+        <w:t>Target Platform and Audience</w:t>
+      </w:r>
+    </w:p>
+    <w:p>
+      <w:r>
+        <w:t>I want to use the Android operating system for the mobile platform as it is a popular operating system for different brands of mobile devices. Android is also more accessible for downloading and installing the game.</w:t>
+      </w:r>
+    </w:p>
+    <w:p>
+      <w:pPr>
+        <w:pStyle w:val="Heading1"/>
+      </w:pPr>
+      <w:r>
+        <w:t>Interface and Controls</w:t>
+      </w:r>
+    </w:p>
+    <w:p>
+      <w:pPr>
+        <w:pStyle w:val="Heading1"/>
+      </w:pPr>
+      <w:r>
+        <w:t>Basic Story</w:t>
+      </w:r>
+    </w:p>
+    <w:p>
+      <w:r>
+        <w:t>A chicken—a flightless bird—dreams of flying and believes it can fly. Using the help of the player and the clouds in the sky, the chicken can scale upwards into the sky.</w:t>
+      </w:r>
+    </w:p>
+    <w:p>
+      <w:pPr>
+        <w:pStyle w:val="Heading1"/>
+      </w:pPr>
+      <w:r>
         <w:lastRenderedPageBreak/>
-        <w:t>Target Platform and Audience</w:t>
-      </w:r>
-    </w:p>
-    <w:p>
-      <w:pPr>
-        <w:pStyle w:val="Heading1"/>
-      </w:pPr>
-      <w:r>
-        <w:t>Interface and Controls</w:t>
-      </w:r>
-    </w:p>
-    <w:p>
-      <w:pPr>
-        <w:pStyle w:val="Heading1"/>
-      </w:pPr>
-      <w:r>
-        <w:t>Basic Story</w:t>
-      </w:r>
-    </w:p>
-    <w:p>
-      <w:pPr>
-        <w:pStyle w:val="Heading1"/>
-      </w:pPr>
-      <w:r>
         <w:t>Visual Style</w:t>
       </w:r>
     </w:p>
@@ -119,7 +137,7 @@
           <w:noProof/>
         </w:rPr>
         <w:drawing>
-          <wp:anchor distT="0" distB="0" distL="114300" distR="114300" simplePos="0" relativeHeight="251658240" behindDoc="0" locked="0" layoutInCell="1" allowOverlap="1" wp14:anchorId="527A67DC" wp14:editId="7D654E27">
+          <wp:anchor distT="0" distB="0" distL="114300" distR="114300" simplePos="0" relativeHeight="251658240" behindDoc="0" locked="0" layoutInCell="1" allowOverlap="1" wp14:anchorId="527A67DC" wp14:editId="63170B52">
             <wp:simplePos x="0" y="0"/>
             <wp:positionH relativeFrom="column">
               <wp:posOffset>3365500</wp:posOffset>
@@ -191,6 +209,67 @@
           <w:noProof/>
         </w:rPr>
         <w:drawing>
+          <wp:anchor distT="0" distB="0" distL="114300" distR="114300" simplePos="0" relativeHeight="251659264" behindDoc="0" locked="0" layoutInCell="1" allowOverlap="1" wp14:anchorId="5FBBD303" wp14:editId="0FC653EC">
+            <wp:simplePos x="0" y="0"/>
+            <wp:positionH relativeFrom="column">
+              <wp:posOffset>3552825</wp:posOffset>
+            </wp:positionH>
+            <wp:positionV relativeFrom="paragraph">
+              <wp:posOffset>3931920</wp:posOffset>
+            </wp:positionV>
+            <wp:extent cx="1819275" cy="1819275"/>
+            <wp:effectExtent l="0" t="0" r="9525" b="0"/>
+            <wp:wrapSquare wrapText="bothSides"/>
+            <wp:docPr id="3" name="Picture 3" descr="A white chicken with a red head&#10;&#10;Description automatically generated"/>
+            <wp:cNvGraphicFramePr>
+              <a:graphicFrameLocks xmlns:a="http://schemas.openxmlformats.org/drawingml/2006/main" noChangeAspect="1"/>
+            </wp:cNvGraphicFramePr>
+            <a:graphic xmlns:a="http://schemas.openxmlformats.org/drawingml/2006/main">
+              <a:graphicData uri="http://schemas.openxmlformats.org/drawingml/2006/picture">
+                <pic:pic xmlns:pic="http://schemas.openxmlformats.org/drawingml/2006/picture">
+                  <pic:nvPicPr>
+                    <pic:cNvPr id="3" name="Picture 3" descr="A white chicken with a red head&#10;&#10;Description automatically generated"/>
+                    <pic:cNvPicPr>
+                      <a:picLocks noChangeAspect="1" noChangeArrowheads="1"/>
+                    </pic:cNvPicPr>
+                  </pic:nvPicPr>
+                  <pic:blipFill>
+                    <a:blip r:embed="rId7">
+                      <a:extLst>
+                        <a:ext uri="{28A0092B-C50C-407E-A947-70E740481C1C}">
+                          <a14:useLocalDpi xmlns:a14="http://schemas.microsoft.com/office/drawing/2010/main" val="0"/>
+                        </a:ext>
+                      </a:extLst>
+                    </a:blip>
+                    <a:srcRect/>
+                    <a:stretch>
+                      <a:fillRect/>
+                    </a:stretch>
+                  </pic:blipFill>
+                  <pic:spPr bwMode="auto">
+                    <a:xfrm>
+                      <a:off x="0" y="0"/>
+                      <a:ext cx="1819275" cy="1819275"/>
+                    </a:xfrm>
+                    <a:prstGeom prst="rect">
+                      <a:avLst/>
+                    </a:prstGeom>
+                    <a:noFill/>
+                    <a:ln>
+                      <a:noFill/>
+                    </a:ln>
+                  </pic:spPr>
+                </pic:pic>
+              </a:graphicData>
+            </a:graphic>
+          </wp:anchor>
+        </w:drawing>
+      </w:r>
+      <w:r>
+        <w:rPr>
+          <w:noProof/>
+        </w:rPr>
+        <w:drawing>
           <wp:inline distT="0" distB="0" distL="0" distR="0" wp14:anchorId="446209EC" wp14:editId="389CBA73">
             <wp:extent cx="2647950" cy="2647950"/>
             <wp:effectExtent l="0" t="0" r="0" b="0"/>
@@ -208,7 +287,7 @@
                     </pic:cNvPicPr>
                   </pic:nvPicPr>
                   <pic:blipFill>
-                    <a:blip r:embed="rId7">
+                    <a:blip r:embed="rId8">
                       <a:extLst>
                         <a:ext uri="{28A0092B-C50C-407E-A947-70E740481C1C}">
                           <a14:useLocalDpi xmlns:a14="http://schemas.microsoft.com/office/drawing/2010/main" val="0"/>
@@ -244,7 +323,7 @@
           <w:noProof/>
         </w:rPr>
         <w:drawing>
-          <wp:inline distT="0" distB="0" distL="0" distR="0" wp14:anchorId="4B7ADBF2" wp14:editId="2F16B7EA">
+          <wp:inline distT="0" distB="0" distL="0" distR="0" wp14:anchorId="4B7ADBF2" wp14:editId="5FD6E0B6">
             <wp:extent cx="3028950" cy="3038475"/>
             <wp:effectExtent l="0" t="0" r="0" b="9525"/>
             <wp:docPr id="4" name="Picture 4"/>
@@ -261,7 +340,7 @@
                     </pic:cNvPicPr>
                   </pic:nvPicPr>
                   <pic:blipFill>
-                    <a:blip r:embed="rId8">
+                    <a:blip r:embed="rId9">
                       <a:extLst>
                         <a:ext uri="{28A0092B-C50C-407E-A947-70E740481C1C}">
                           <a14:useLocalDpi xmlns:a14="http://schemas.microsoft.com/office/drawing/2010/main" val="0"/>
@@ -298,7 +377,6 @@
         <w:pStyle w:val="Heading1"/>
       </w:pPr>
       <w:r>
-        <w:lastRenderedPageBreak/>
         <w:t>Audio Style</w:t>
       </w:r>
     </w:p>
@@ -318,8 +396,27 @@
         <w:t>Future Improvements</w:t>
       </w:r>
     </w:p>
+    <w:p>
+      <w:pPr>
+        <w:pStyle w:val="Heading1"/>
+      </w:pPr>
+      <w:r>
+        <w:t>Game Link</w:t>
+      </w:r>
+    </w:p>
+    <w:p>
+      <w:hyperlink r:id="rId10" w:history="1">
+        <w:r>
+          <w:rPr>
+            <w:rStyle w:val="Hyperlink"/>
+          </w:rPr>
+          <w:t>https://erikastuart.itch.io/chickens-can-fly</w:t>
+        </w:r>
+      </w:hyperlink>
+    </w:p>
+    <w:p/>
     <w:sectPr>
-      <w:headerReference w:type="default" r:id="rId9"/>
+      <w:headerReference w:type="default" r:id="rId11"/>
       <w:pgSz w:w="11906" w:h="16838"/>
       <w:pgMar w:top="1440" w:right="1440" w:bottom="1440" w:left="1440" w:header="708" w:footer="708" w:gutter="0"/>
       <w:cols w:space="708"/>
@@ -903,6 +1000,29 @@
       <w:szCs w:val="32"/>
     </w:rPr>
   </w:style>
+  <w:style w:type="character" w:styleId="Hyperlink">
+    <w:name w:val="Hyperlink"/>
+    <w:basedOn w:val="DefaultParagraphFont"/>
+    <w:uiPriority w:val="99"/>
+    <w:unhideWhenUsed/>
+    <w:rsid w:val="001B44D5"/>
+    <w:rPr>
+      <w:color w:val="0563C1" w:themeColor="hyperlink"/>
+      <w:u w:val="single"/>
+    </w:rPr>
+  </w:style>
+  <w:style w:type="character" w:styleId="UnresolvedMention">
+    <w:name w:val="Unresolved Mention"/>
+    <w:basedOn w:val="DefaultParagraphFont"/>
+    <w:uiPriority w:val="99"/>
+    <w:semiHidden/>
+    <w:unhideWhenUsed/>
+    <w:rsid w:val="001B44D5"/>
+    <w:rPr>
+      <w:color w:val="605E5C"/>
+      <w:shd w:val="clear" w:color="auto" w:fill="E1DFDD"/>
+    </w:rPr>
+  </w:style>
 </w:styles>
 </file>
 

</xml_diff>

<commit_message>
Added more sketch explanations
</commit_message>
<xml_diff>
--- a/Planning Document.docx
+++ b/Planning Document.docx
@@ -318,68 +318,7 @@
           <w:noProof/>
         </w:rPr>
         <w:drawing>
-          <wp:anchor distT="0" distB="0" distL="114300" distR="114300" simplePos="0" relativeHeight="251659264" behindDoc="0" locked="0" layoutInCell="1" allowOverlap="1" wp14:anchorId="5FBBD303" wp14:editId="0FC653EC">
-            <wp:simplePos x="0" y="0"/>
-            <wp:positionH relativeFrom="column">
-              <wp:posOffset>3552825</wp:posOffset>
-            </wp:positionH>
-            <wp:positionV relativeFrom="paragraph">
-              <wp:posOffset>3931920</wp:posOffset>
-            </wp:positionV>
-            <wp:extent cx="1819275" cy="1819275"/>
-            <wp:effectExtent l="0" t="0" r="9525" b="0"/>
-            <wp:wrapSquare wrapText="bothSides"/>
-            <wp:docPr id="3" name="Picture 3" descr="A white chicken with a red head&#10;&#10;Description automatically generated"/>
-            <wp:cNvGraphicFramePr>
-              <a:graphicFrameLocks xmlns:a="http://schemas.openxmlformats.org/drawingml/2006/main" noChangeAspect="1"/>
-            </wp:cNvGraphicFramePr>
-            <a:graphic xmlns:a="http://schemas.openxmlformats.org/drawingml/2006/main">
-              <a:graphicData uri="http://schemas.openxmlformats.org/drawingml/2006/picture">
-                <pic:pic xmlns:pic="http://schemas.openxmlformats.org/drawingml/2006/picture">
-                  <pic:nvPicPr>
-                    <pic:cNvPr id="3" name="Picture 3" descr="A white chicken with a red head&#10;&#10;Description automatically generated"/>
-                    <pic:cNvPicPr>
-                      <a:picLocks noChangeAspect="1" noChangeArrowheads="1"/>
-                    </pic:cNvPicPr>
-                  </pic:nvPicPr>
-                  <pic:blipFill>
-                    <a:blip r:embed="rId8">
-                      <a:extLst>
-                        <a:ext uri="{28A0092B-C50C-407E-A947-70E740481C1C}">
-                          <a14:useLocalDpi xmlns:a14="http://schemas.microsoft.com/office/drawing/2010/main" val="0"/>
-                        </a:ext>
-                      </a:extLst>
-                    </a:blip>
-                    <a:srcRect/>
-                    <a:stretch>
-                      <a:fillRect/>
-                    </a:stretch>
-                  </pic:blipFill>
-                  <pic:spPr bwMode="auto">
-                    <a:xfrm>
-                      <a:off x="0" y="0"/>
-                      <a:ext cx="1819275" cy="1819275"/>
-                    </a:xfrm>
-                    <a:prstGeom prst="rect">
-                      <a:avLst/>
-                    </a:prstGeom>
-                    <a:noFill/>
-                    <a:ln>
-                      <a:noFill/>
-                    </a:ln>
-                  </pic:spPr>
-                </pic:pic>
-              </a:graphicData>
-            </a:graphic>
-          </wp:anchor>
-        </w:drawing>
-      </w:r>
-      <w:r>
-        <w:rPr>
-          <w:noProof/>
-        </w:rPr>
-        <w:drawing>
-          <wp:inline distT="0" distB="0" distL="0" distR="0" wp14:anchorId="446209EC" wp14:editId="389CBA73">
+          <wp:inline distT="0" distB="0" distL="0" distR="0" wp14:anchorId="446209EC" wp14:editId="26064E4D">
             <wp:extent cx="2647950" cy="2647950"/>
             <wp:effectExtent l="0" t="0" r="0" b="0"/>
             <wp:docPr id="6" name="Picture 6"/>
@@ -396,7 +335,7 @@
                     </pic:cNvPicPr>
                   </pic:nvPicPr>
                   <pic:blipFill>
-                    <a:blip r:embed="rId9">
+                    <a:blip r:embed="rId8">
                       <a:extLst>
                         <a:ext uri="{28A0092B-C50C-407E-A947-70E740481C1C}">
                           <a14:useLocalDpi xmlns:a14="http://schemas.microsoft.com/office/drawing/2010/main" val="0"/>
@@ -449,7 +388,7 @@
                     </pic:cNvPicPr>
                   </pic:nvPicPr>
                   <pic:blipFill>
-                    <a:blip r:embed="rId10">
+                    <a:blip r:embed="rId9">
                       <a:extLst>
                         <a:ext uri="{28A0092B-C50C-407E-A947-70E740481C1C}">
                           <a14:useLocalDpi xmlns:a14="http://schemas.microsoft.com/office/drawing/2010/main" val="0"/>
@@ -482,6 +421,191 @@
       </w:r>
     </w:p>
     <w:p>
+      <w:r>
+        <w:t>In these sketches I sketched out a player sprite design—a chicken—inspired by a popular crochet pattern. I also sketched out how I wanted the potential design of the time and score, as well as a layout of the vertical platformer.</w:t>
+      </w:r>
+    </w:p>
+    <w:p>
+      <w:r>
+        <w:t>These sketches above were created very early on in the development process, which helped with planning out the look and structure of the game.</w:t>
+      </w:r>
+    </w:p>
+    <w:p>
+      <w:r>
+        <w:rPr>
+          <w:noProof/>
+        </w:rPr>
+        <w:lastRenderedPageBreak/>
+        <w:drawing>
+          <wp:inline distT="0" distB="0" distL="0" distR="0" wp14:anchorId="7C849538" wp14:editId="1FEF5585">
+            <wp:extent cx="1424838" cy="2533650"/>
+            <wp:effectExtent l="0" t="0" r="4445" b="0"/>
+            <wp:docPr id="145326072" name="Picture 8"/>
+            <wp:cNvGraphicFramePr>
+              <a:graphicFrameLocks xmlns:a="http://schemas.openxmlformats.org/drawingml/2006/main" noChangeAspect="1"/>
+            </wp:cNvGraphicFramePr>
+            <a:graphic xmlns:a="http://schemas.openxmlformats.org/drawingml/2006/main">
+              <a:graphicData uri="http://schemas.openxmlformats.org/drawingml/2006/picture">
+                <pic:pic xmlns:pic="http://schemas.openxmlformats.org/drawingml/2006/picture">
+                  <pic:nvPicPr>
+                    <pic:cNvPr id="0" name="Picture 8"/>
+                    <pic:cNvPicPr>
+                      <a:picLocks noChangeAspect="1" noChangeArrowheads="1"/>
+                    </pic:cNvPicPr>
+                  </pic:nvPicPr>
+                  <pic:blipFill>
+                    <a:blip r:embed="rId10" cstate="print">
+                      <a:extLst>
+                        <a:ext uri="{28A0092B-C50C-407E-A947-70E740481C1C}">
+                          <a14:useLocalDpi xmlns:a14="http://schemas.microsoft.com/office/drawing/2010/main" val="0"/>
+                        </a:ext>
+                      </a:extLst>
+                    </a:blip>
+                    <a:srcRect/>
+                    <a:stretch>
+                      <a:fillRect/>
+                    </a:stretch>
+                  </pic:blipFill>
+                  <pic:spPr bwMode="auto">
+                    <a:xfrm>
+                      <a:off x="0" y="0"/>
+                      <a:ext cx="1440085" cy="2560762"/>
+                    </a:xfrm>
+                    <a:prstGeom prst="rect">
+                      <a:avLst/>
+                    </a:prstGeom>
+                    <a:noFill/>
+                    <a:ln>
+                      <a:noFill/>
+                    </a:ln>
+                  </pic:spPr>
+                </pic:pic>
+              </a:graphicData>
+            </a:graphic>
+          </wp:inline>
+        </w:drawing>
+      </w:r>
+      <w:r>
+        <w:rPr>
+          <w:noProof/>
+        </w:rPr>
+        <w:drawing>
+          <wp:inline distT="0" distB="0" distL="0" distR="0" wp14:anchorId="19A09A4D" wp14:editId="79AA93A7">
+            <wp:extent cx="1524000" cy="1524000"/>
+            <wp:effectExtent l="0" t="0" r="0" b="0"/>
+            <wp:docPr id="190674584" name="Picture 7"/>
+            <wp:cNvGraphicFramePr>
+              <a:graphicFrameLocks xmlns:a="http://schemas.openxmlformats.org/drawingml/2006/main" noChangeAspect="1"/>
+            </wp:cNvGraphicFramePr>
+            <a:graphic xmlns:a="http://schemas.openxmlformats.org/drawingml/2006/main">
+              <a:graphicData uri="http://schemas.openxmlformats.org/drawingml/2006/picture">
+                <pic:pic xmlns:pic="http://schemas.openxmlformats.org/drawingml/2006/picture">
+                  <pic:nvPicPr>
+                    <pic:cNvPr id="0" name="Picture 7"/>
+                    <pic:cNvPicPr>
+                      <a:picLocks noChangeAspect="1" noChangeArrowheads="1"/>
+                    </pic:cNvPicPr>
+                  </pic:nvPicPr>
+                  <pic:blipFill>
+                    <a:blip r:embed="rId11" cstate="print">
+                      <a:extLst>
+                        <a:ext uri="{28A0092B-C50C-407E-A947-70E740481C1C}">
+                          <a14:useLocalDpi xmlns:a14="http://schemas.microsoft.com/office/drawing/2010/main" val="0"/>
+                        </a:ext>
+                      </a:extLst>
+                    </a:blip>
+                    <a:srcRect/>
+                    <a:stretch>
+                      <a:fillRect/>
+                    </a:stretch>
+                  </pic:blipFill>
+                  <pic:spPr bwMode="auto">
+                    <a:xfrm>
+                      <a:off x="0" y="0"/>
+                      <a:ext cx="1524000" cy="1524000"/>
+                    </a:xfrm>
+                    <a:prstGeom prst="rect">
+                      <a:avLst/>
+                    </a:prstGeom>
+                    <a:noFill/>
+                    <a:ln>
+                      <a:noFill/>
+                    </a:ln>
+                  </pic:spPr>
+                </pic:pic>
+              </a:graphicData>
+            </a:graphic>
+          </wp:inline>
+        </w:drawing>
+      </w:r>
+      <w:r>
+        <w:rPr>
+          <w:noProof/>
+        </w:rPr>
+        <w:drawing>
+          <wp:inline distT="0" distB="0" distL="0" distR="0" wp14:anchorId="15BD56B3" wp14:editId="1EA9F862">
+            <wp:extent cx="2286000" cy="1524000"/>
+            <wp:effectExtent l="0" t="0" r="0" b="0"/>
+            <wp:docPr id="1668503153" name="Picture 6"/>
+            <wp:cNvGraphicFramePr>
+              <a:graphicFrameLocks xmlns:a="http://schemas.openxmlformats.org/drawingml/2006/main" noChangeAspect="1"/>
+            </wp:cNvGraphicFramePr>
+            <a:graphic xmlns:a="http://schemas.openxmlformats.org/drawingml/2006/main">
+              <a:graphicData uri="http://schemas.openxmlformats.org/drawingml/2006/picture">
+                <pic:pic xmlns:pic="http://schemas.openxmlformats.org/drawingml/2006/picture">
+                  <pic:nvPicPr>
+                    <pic:cNvPr id="0" name="Picture 6"/>
+                    <pic:cNvPicPr>
+                      <a:picLocks noChangeAspect="1" noChangeArrowheads="1"/>
+                    </pic:cNvPicPr>
+                  </pic:nvPicPr>
+                  <pic:blipFill>
+                    <a:blip r:embed="rId12" cstate="print">
+                      <a:extLst>
+                        <a:ext uri="{28A0092B-C50C-407E-A947-70E740481C1C}">
+                          <a14:useLocalDpi xmlns:a14="http://schemas.microsoft.com/office/drawing/2010/main" val="0"/>
+                        </a:ext>
+                      </a:extLst>
+                    </a:blip>
+                    <a:srcRect/>
+                    <a:stretch>
+                      <a:fillRect/>
+                    </a:stretch>
+                  </pic:blipFill>
+                  <pic:spPr bwMode="auto">
+                    <a:xfrm>
+                      <a:off x="0" y="0"/>
+                      <a:ext cx="2286000" cy="1524000"/>
+                    </a:xfrm>
+                    <a:prstGeom prst="rect">
+                      <a:avLst/>
+                    </a:prstGeom>
+                    <a:noFill/>
+                    <a:ln>
+                      <a:noFill/>
+                    </a:ln>
+                  </pic:spPr>
+                </pic:pic>
+              </a:graphicData>
+            </a:graphic>
+          </wp:inline>
+        </w:drawing>
+      </w:r>
+    </w:p>
+    <w:p>
+      <w:r>
+        <w:t xml:space="preserve">I also have some unused sprites I created when designing the assets. </w:t>
+      </w:r>
+      <w:r>
+        <w:t>From the left I have a rainbow background with a soft pastel palette that matched more to the blue of the main game, this style ended up getting recycled for my second mobile game. There is also a cloud that would have been used for the long platforms that I sketched out in the layout sketch from before, until the platforms were simplified. On the right was a design for the title that paired with the background.</w:t>
+      </w:r>
+    </w:p>
+    <w:p>
+      <w:r>
+        <w:t>I ultimately did not decide on the pastel design as I thought the space design in the final version of the game would be more implicative of how high the player could fly to.</w:t>
+      </w:r>
+    </w:p>
+    <w:p>
       <w:pPr>
         <w:pStyle w:val="Heading1"/>
       </w:pPr>
@@ -516,11 +640,7 @@
         </w:numPr>
       </w:pPr>
       <w:r>
-        <w:t xml:space="preserve">Player object will stop jumping in certain scenarios. This is due to the jumping and landing on an angle when the player is aligned perfectly with the top of the platforms which restricts the small amount of distance needed to fall to bounce back up. The object can continue to </w:t>
-      </w:r>
-      <w:r>
-        <w:lastRenderedPageBreak/>
-        <w:t>jump if the user moves their finger across their screen slightly, which will continue the gameplay.</w:t>
+        <w:t>Player object will stop jumping in certain scenarios. This is due to the jumping and landing on an angle when the player is aligned perfectly with the top of the platforms which restricts the small amount of distance needed to fall to bounce back up. The object can continue to jump if the user moves their finger across their screen slightly, which will continue the gameplay.</w:t>
       </w:r>
     </w:p>
     <w:p>
@@ -557,8 +677,29 @@
       <w:r>
         <w:t>Camera jittering if the player collider is against the border collider.</w:t>
       </w:r>
-      <w:r>
-        <w:t xml:space="preserve">  </w:t>
+    </w:p>
+    <w:p>
+      <w:pPr>
+        <w:pStyle w:val="ListParagraph"/>
+        <w:numPr>
+          <w:ilvl w:val="0"/>
+          <w:numId w:val="1"/>
+        </w:numPr>
+      </w:pPr>
+      <w:r>
+        <w:t>Some devices will experience a brief scene loading graphical glitch where all the sprites and assets are loading into the scene.</w:t>
+      </w:r>
+    </w:p>
+    <w:p>
+      <w:pPr>
+        <w:pStyle w:val="ListParagraph"/>
+        <w:numPr>
+          <w:ilvl w:val="0"/>
+          <w:numId w:val="1"/>
+        </w:numPr>
+      </w:pPr>
+      <w:r>
+        <w:t>Depending on the user’s mobile device, some sprites will be cut-off which make moving the player to platforms spawned at the very edge of the screen difficult to reach.</w:t>
       </w:r>
     </w:p>
     <w:p>
@@ -566,10 +707,21 @@
         <w:pStyle w:val="Heading1"/>
       </w:pPr>
       <w:r>
+        <w:lastRenderedPageBreak/>
         <w:t>Future Improvements</w:t>
       </w:r>
     </w:p>
     <w:p>
+      <w:r>
+        <w:t>In the future I would love to expand the game to add new features. This game focused on the main functionality of important mechanics, so added content to further improve the enjoyment of the game like collectibles, transitioning backgrounds, etc.</w:t>
+      </w:r>
+    </w:p>
+    <w:p>
+      <w:r>
+        <w:t>I would also improve on some quality-of-life aspects of the game, like tweaking how the camera follows the player to resolve any jittering of the camera, or graphical issues by adding a loading screen. I would also like to perfect modularity between a range of mobile devices to fix the sprites that are fitted to a small range of aspect ratios.</w:t>
+      </w:r>
+    </w:p>
+    <w:p>
       <w:pPr>
         <w:pStyle w:val="Heading1"/>
       </w:pPr>
@@ -581,7 +733,7 @@
       <w:r>
         <w:t xml:space="preserve">Itch.io game link - </w:t>
       </w:r>
-      <w:hyperlink r:id="rId11" w:history="1">
+      <w:hyperlink r:id="rId13" w:history="1">
         <w:r>
           <w:rPr>
             <w:rStyle w:val="Hyperlink"/>
@@ -594,9 +746,50 @@
       <w:r>
         <w:t>Presentation</w:t>
       </w:r>
+      <w:r>
+        <w:t xml:space="preserve"> - </w:t>
+      </w:r>
+      <w:hyperlink r:id="rId14" w:history="1">
+        <w:r>
+          <w:rPr>
+            <w:rStyle w:val="Hyperlink"/>
+          </w:rPr>
+          <w:t>1-mobile-presen</w:t>
+        </w:r>
+        <w:r>
+          <w:rPr>
+            <w:rStyle w:val="Hyperlink"/>
+          </w:rPr>
+          <w:t>t</w:t>
+        </w:r>
+        <w:r>
+          <w:rPr>
+            <w:rStyle w:val="Hyperlink"/>
+          </w:rPr>
+          <w:t>ation-chickenscanfly.zip</w:t>
+        </w:r>
+      </w:hyperlink>
+    </w:p>
+    <w:p>
+      <w:proofErr w:type="spellStart"/>
+      <w:r>
+        <w:t>Github</w:t>
+      </w:r>
+      <w:proofErr w:type="spellEnd"/>
+      <w:r>
+        <w:t xml:space="preserve"> - </w:t>
+      </w:r>
+      <w:hyperlink r:id="rId15" w:history="1">
+        <w:r>
+          <w:rPr>
+            <w:rStyle w:val="Hyperlink"/>
+          </w:rPr>
+          <w:t>https://github.com/erokasyuart/erika-mobile-dev-1</w:t>
+        </w:r>
+      </w:hyperlink>
     </w:p>
     <w:sectPr>
-      <w:headerReference w:type="default" r:id="rId12"/>
+      <w:headerReference w:type="default" r:id="rId16"/>
       <w:pgSz w:w="11906" w:h="16838"/>
       <w:pgMar w:top="1440" w:right="1440" w:bottom="1440" w:left="1440" w:header="708" w:footer="708" w:gutter="0"/>
       <w:cols w:space="708"/>
@@ -1219,7 +1412,6 @@
   <w:style w:type="character" w:default="1" w:styleId="DefaultParagraphFont">
     <w:name w:val="Default Paragraph Font"/>
     <w:uiPriority w:val="1"/>
-    <w:semiHidden/>
     <w:unhideWhenUsed/>
   </w:style>
   <w:style w:type="table" w:default="1" w:styleId="TableNormal">
@@ -1333,6 +1525,18 @@
       <w:ind w:left="720"/>
       <w:contextualSpacing/>
     </w:pPr>
+  </w:style>
+  <w:style w:type="character" w:styleId="FollowedHyperlink">
+    <w:name w:val="FollowedHyperlink"/>
+    <w:basedOn w:val="DefaultParagraphFont"/>
+    <w:uiPriority w:val="99"/>
+    <w:semiHidden/>
+    <w:unhideWhenUsed/>
+    <w:rsid w:val="0009013B"/>
+    <w:rPr>
+      <w:color w:val="954F72" w:themeColor="followedHyperlink"/>
+      <w:u w:val="single"/>
+    </w:rPr>
   </w:style>
 </w:styles>
 </file>

</xml_diff>